<commit_message>
Update date of completion
</commit_message>
<xml_diff>
--- a/Pranav_CV.docx
+++ b/Pranav_CV.docx
@@ -399,15 +399,17 @@
                 <w:szCs w:val="22"/>
               </w:rPr>
             </w:pPr>
-            <w:r>
-              <w:rPr>
-                <w:rFonts w:ascii="Calibri" w:hAnsi="Calibri"/>
-                <w:b/>
-                <w:bCs/>
-                <w:sz w:val="22"/>
-                <w:szCs w:val="22"/>
-              </w:rPr>
-              <w:t>Current</w:t>
+            <w:bookmarkStart w:id="0" w:name="_GoBack"/>
+            <w:bookmarkEnd w:id="0"/>
+            <w:r>
+              <w:rPr>
+                <w:rFonts w:ascii="Calibri" w:hAnsi="Calibri"/>
+                <w:b/>
+                <w:bCs/>
+                <w:sz w:val="22"/>
+                <w:szCs w:val="22"/>
+              </w:rPr>
+              <w:t>Dec 2017 (Expected)</w:t>
             </w:r>
           </w:p>
         </w:tc>
@@ -2893,8 +2895,6 @@
             </w:r>
           </w:p>
         </w:tc>
-        <w:bookmarkStart w:id="0" w:name="_GoBack"/>
-        <w:bookmarkEnd w:id="0"/>
       </w:tr>
       <w:tr>
         <w:tc>
@@ -7134,6 +7134,50 @@
     <w:lsdException w:name="Subtitle" w:qFormat="1"/>
     <w:lsdException w:name="Strong" w:qFormat="1"/>
     <w:lsdException w:name="Emphasis" w:qFormat="1"/>
+    <w:lsdException w:name="Normal Table" w:semiHidden="1" w:unhideWhenUsed="1"/>
+    <w:lsdException w:name="Table Simple 1" w:semiHidden="1" w:unhideWhenUsed="1"/>
+    <w:lsdException w:name="Table Simple 2" w:semiHidden="1" w:unhideWhenUsed="1"/>
+    <w:lsdException w:name="Table Simple 3" w:semiHidden="1" w:unhideWhenUsed="1"/>
+    <w:lsdException w:name="Table Classic 1" w:semiHidden="1" w:unhideWhenUsed="1"/>
+    <w:lsdException w:name="Table Classic 2" w:semiHidden="1" w:unhideWhenUsed="1"/>
+    <w:lsdException w:name="Table Classic 3" w:semiHidden="1" w:unhideWhenUsed="1"/>
+    <w:lsdException w:name="Table Classic 4" w:semiHidden="1" w:unhideWhenUsed="1"/>
+    <w:lsdException w:name="Table Colorful 1" w:semiHidden="1" w:unhideWhenUsed="1"/>
+    <w:lsdException w:name="Table Colorful 2" w:semiHidden="1" w:unhideWhenUsed="1"/>
+    <w:lsdException w:name="Table Colorful 3" w:semiHidden="1" w:unhideWhenUsed="1"/>
+    <w:lsdException w:name="Table Columns 1" w:semiHidden="1" w:unhideWhenUsed="1"/>
+    <w:lsdException w:name="Table Columns 2" w:semiHidden="1" w:unhideWhenUsed="1"/>
+    <w:lsdException w:name="Table Columns 3" w:semiHidden="1" w:unhideWhenUsed="1"/>
+    <w:lsdException w:name="Table Columns 4" w:semiHidden="1" w:unhideWhenUsed="1"/>
+    <w:lsdException w:name="Table Columns 5" w:semiHidden="1" w:unhideWhenUsed="1"/>
+    <w:lsdException w:name="Table Grid 1" w:semiHidden="1" w:unhideWhenUsed="1"/>
+    <w:lsdException w:name="Table Grid 2" w:semiHidden="1" w:unhideWhenUsed="1"/>
+    <w:lsdException w:name="Table Grid 3" w:semiHidden="1" w:unhideWhenUsed="1"/>
+    <w:lsdException w:name="Table Grid 4" w:semiHidden="1" w:unhideWhenUsed="1"/>
+    <w:lsdException w:name="Table Grid 5" w:semiHidden="1" w:unhideWhenUsed="1"/>
+    <w:lsdException w:name="Table Grid 6" w:semiHidden="1" w:unhideWhenUsed="1"/>
+    <w:lsdException w:name="Table Grid 7" w:semiHidden="1" w:unhideWhenUsed="1"/>
+    <w:lsdException w:name="Table Grid 8" w:semiHidden="1" w:unhideWhenUsed="1"/>
+    <w:lsdException w:name="Table List 1" w:semiHidden="1" w:unhideWhenUsed="1"/>
+    <w:lsdException w:name="Table List 2" w:semiHidden="1" w:unhideWhenUsed="1"/>
+    <w:lsdException w:name="Table List 3" w:semiHidden="1" w:unhideWhenUsed="1"/>
+    <w:lsdException w:name="Table List 4" w:semiHidden="1" w:unhideWhenUsed="1"/>
+    <w:lsdException w:name="Table List 5" w:semiHidden="1" w:unhideWhenUsed="1"/>
+    <w:lsdException w:name="Table List 6" w:semiHidden="1" w:unhideWhenUsed="1"/>
+    <w:lsdException w:name="Table List 7" w:semiHidden="1" w:unhideWhenUsed="1"/>
+    <w:lsdException w:name="Table List 8" w:semiHidden="1" w:unhideWhenUsed="1"/>
+    <w:lsdException w:name="Table 3D effects 1" w:semiHidden="1" w:unhideWhenUsed="1"/>
+    <w:lsdException w:name="Table 3D effects 2" w:semiHidden="1" w:unhideWhenUsed="1"/>
+    <w:lsdException w:name="Table 3D effects 3" w:semiHidden="1" w:unhideWhenUsed="1"/>
+    <w:lsdException w:name="Table Contemporary" w:semiHidden="1" w:unhideWhenUsed="1"/>
+    <w:lsdException w:name="Table Elegant" w:semiHidden="1" w:unhideWhenUsed="1"/>
+    <w:lsdException w:name="Table Professional" w:semiHidden="1" w:unhideWhenUsed="1"/>
+    <w:lsdException w:name="Table Subtle 1" w:semiHidden="1" w:unhideWhenUsed="1"/>
+    <w:lsdException w:name="Table Subtle 2" w:semiHidden="1" w:unhideWhenUsed="1"/>
+    <w:lsdException w:name="Table Web 1" w:semiHidden="1" w:unhideWhenUsed="1"/>
+    <w:lsdException w:name="Table Web 2" w:semiHidden="1" w:unhideWhenUsed="1"/>
+    <w:lsdException w:name="Table Web 3" w:semiHidden="1" w:unhideWhenUsed="1"/>
+    <w:lsdException w:name="Table Theme" w:semiHidden="1" w:unhideWhenUsed="1"/>
     <w:lsdException w:name="Note Level 1" w:semiHidden="1" w:uiPriority="99" w:unhideWhenUsed="1"/>
     <w:lsdException w:name="Note Level 2" w:semiHidden="1" w:uiPriority="99" w:unhideWhenUsed="1"/>
     <w:lsdException w:name="Note Level 3" w:semiHidden="1" w:uiPriority="99" w:unhideWhenUsed="1"/>
@@ -7261,8 +7305,8 @@
     <w:lsdException w:name="Plain Table 5" w:uiPriority="31" w:qFormat="1"/>
     <w:lsdException w:name="Grid Table Light" w:uiPriority="32" w:qFormat="1"/>
     <w:lsdException w:name="Grid Table 1 Light" w:uiPriority="33" w:qFormat="1"/>
-    <w:lsdException w:name="Grid Table 2" w:semiHidden="1" w:uiPriority="37" w:unhideWhenUsed="1"/>
-    <w:lsdException w:name="Grid Table 3" w:semiHidden="1" w:uiPriority="39" w:unhideWhenUsed="1" w:qFormat="1"/>
+    <w:lsdException w:name="Grid Table 2" w:uiPriority="37"/>
+    <w:lsdException w:name="Grid Table 3" w:uiPriority="39" w:qFormat="1"/>
     <w:lsdException w:name="Grid Table 4" w:uiPriority="49"/>
     <w:lsdException w:name="Grid Table 5 Dark" w:uiPriority="50"/>
     <w:lsdException w:name="Grid Table 6 Colorful" w:uiPriority="51"/>
@@ -7481,11 +7525,15 @@
   </w:style>
   <w:style w:type="character" w:default="1" w:styleId="DefaultParagraphFont">
     <w:name w:val="Default Paragraph Font"/>
+    <w:uiPriority w:val="1"/>
     <w:semiHidden/>
+    <w:unhideWhenUsed/>
   </w:style>
   <w:style w:type="table" w:default="1" w:styleId="TableNormal">
     <w:name w:val="Normal Table"/>
+    <w:uiPriority w:val="99"/>
     <w:semiHidden/>
+    <w:unhideWhenUsed/>
     <w:tblPr>
       <w:tblInd w:w="0" w:type="dxa"/>
       <w:tblCellMar>
@@ -7498,7 +7546,9 @@
   </w:style>
   <w:style w:type="numbering" w:default="1" w:styleId="NoList">
     <w:name w:val="No List"/>
+    <w:uiPriority w:val="99"/>
     <w:semiHidden/>
+    <w:unhideWhenUsed/>
   </w:style>
   <w:style w:type="table" w:styleId="TableGrid">
     <w:name w:val="Table Grid"/>
@@ -7601,8 +7651,8 @@
       <w:u w:val="single"/>
     </w:rPr>
   </w:style>
-  <w:style w:type="paragraph" w:styleId="ColorfulList-Accent1">
-    <w:name w:val="Colorful List Accent 1"/>
+  <w:style w:type="paragraph" w:customStyle="1" w:styleId="ColorfulList-Accent11">
+    <w:name w:val="Colorful List - Accent 11"/>
     <w:basedOn w:val="Normal"/>
     <w:uiPriority w:val="34"/>
     <w:qFormat/>

</xml_diff>